<commit_message>
Project Doc - Missing UML
</commit_message>
<xml_diff>
--- a/src/ProjectDocument.docx
+++ b/src/ProjectDocument.docx
@@ -13,8 +13,16 @@
         <w:rPr>
           <w:rFonts w:ascii="Courier New" w:hAnsi="Courier New" w:cs="Courier New"/>
         </w:rPr>
-        <w:t>Team: NameEqualsNull</w:t>
-      </w:r>
+        <w:t xml:space="preserve">Team: </w:t>
+      </w:r>
+      <w:proofErr w:type="spellStart"/>
+      <w:r>
+        <w:rPr>
+          <w:rFonts w:ascii="Courier New" w:hAnsi="Courier New" w:cs="Courier New"/>
+        </w:rPr>
+        <w:t>NameEqualsNull</w:t>
+      </w:r>
+      <w:proofErr w:type="spellEnd"/>
     </w:p>
     <w:p>
       <w:pPr>
@@ -73,7 +81,14 @@
         <w:rPr>
           <w:rFonts w:ascii="Courier New" w:hAnsi="Courier New" w:cs="Courier New"/>
         </w:rPr>
-        <w:t>Turner L</w:t>
+        <w:t xml:space="preserve">Turner </w:t>
+      </w:r>
+      <w:proofErr w:type="spellStart"/>
+      <w:r>
+        <w:rPr>
+          <w:rFonts w:ascii="Courier New" w:hAnsi="Courier New" w:cs="Courier New"/>
+        </w:rPr>
+        <w:t>L</w:t>
       </w:r>
       <w:r>
         <w:rPr>
@@ -81,6 +96,7 @@
         </w:rPr>
         <w:t>ehmbecker</w:t>
       </w:r>
+      <w:proofErr w:type="spellEnd"/>
     </w:p>
     <w:p>
       <w:pPr>
@@ -573,11 +589,33 @@
           <w:rFonts w:ascii="Courier New" w:hAnsi="Courier New" w:cs="Courier New"/>
         </w:rPr>
       </w:pPr>
-      <w:r>
-        <w:rPr>
-          <w:rFonts w:ascii="Courier New" w:hAnsi="Courier New" w:cs="Courier New"/>
-        </w:rPr>
-        <w:t>email me the rest of his files, documentation and uml).</w:t>
+      <w:proofErr w:type="gramStart"/>
+      <w:r>
+        <w:rPr>
+          <w:rFonts w:ascii="Courier New" w:hAnsi="Courier New" w:cs="Courier New"/>
+        </w:rPr>
+        <w:t>email</w:t>
+      </w:r>
+      <w:proofErr w:type="gramEnd"/>
+      <w:r>
+        <w:rPr>
+          <w:rFonts w:ascii="Courier New" w:hAnsi="Courier New" w:cs="Courier New"/>
+        </w:rPr>
+        <w:t xml:space="preserve"> me the rest of his files, documentation and </w:t>
+      </w:r>
+      <w:proofErr w:type="spellStart"/>
+      <w:r>
+        <w:rPr>
+          <w:rFonts w:ascii="Courier New" w:hAnsi="Courier New" w:cs="Courier New"/>
+        </w:rPr>
+        <w:t>uml</w:t>
+      </w:r>
+      <w:proofErr w:type="spellEnd"/>
+      <w:r>
+        <w:rPr>
+          <w:rFonts w:ascii="Courier New" w:hAnsi="Courier New" w:cs="Courier New"/>
+        </w:rPr>
+        <w:t>).</w:t>
       </w:r>
     </w:p>
     <w:p>
@@ -687,7 +725,21 @@
         <w:rPr>
           <w:rFonts w:ascii="Courier New" w:hAnsi="Courier New" w:cs="Courier New"/>
         </w:rPr>
-        <w:t>This caused me to re-write and develop much of his code because I simply could follow the extreme method parameters, explosion of classes, and other codesmells.</w:t>
+        <w:t xml:space="preserve">This caused me to re-write and develop much of his code because I simply could follow the extreme method parameters, explosion of classes, and other </w:t>
+      </w:r>
+      <w:proofErr w:type="spellStart"/>
+      <w:r>
+        <w:rPr>
+          <w:rFonts w:ascii="Courier New" w:hAnsi="Courier New" w:cs="Courier New"/>
+        </w:rPr>
+        <w:t>codesmells</w:t>
+      </w:r>
+      <w:proofErr w:type="spellEnd"/>
+      <w:r>
+        <w:rPr>
+          <w:rFonts w:ascii="Courier New" w:hAnsi="Courier New" w:cs="Courier New"/>
+        </w:rPr>
+        <w:t>.</w:t>
       </w:r>
     </w:p>
     <w:p>

</xml_diff>

<commit_message>
Group Docs + UML
</commit_message>
<xml_diff>
--- a/src/ProjectDocument.docx
+++ b/src/ProjectDocument.docx
@@ -475,7 +475,21 @@
         <w:rPr>
           <w:rFonts w:ascii="Courier New" w:hAnsi="Courier New" w:cs="Courier New"/>
         </w:rPr>
-        <w:t xml:space="preserve">: This game is a simple, randomly generated map </w:t>
+        <w:t>:</w:t>
+      </w:r>
+    </w:p>
+    <w:p>
+      <w:pPr>
+        <w:ind w:firstLine="720"/>
+        <w:rPr>
+          <w:rFonts w:ascii="Courier New" w:hAnsi="Courier New" w:cs="Courier New"/>
+        </w:rPr>
+      </w:pPr>
+      <w:r>
+        <w:rPr>
+          <w:rFonts w:ascii="Courier New" w:hAnsi="Courier New" w:cs="Courier New"/>
+        </w:rPr>
+        <w:t xml:space="preserve">This game is a simple, randomly generated map exploration game. </w:t>
       </w:r>
     </w:p>
     <w:p>
@@ -489,7 +503,7 @@
         <w:rPr>
           <w:rFonts w:ascii="Courier New" w:hAnsi="Courier New" w:cs="Courier New"/>
         </w:rPr>
-        <w:t xml:space="preserve">exploration game. Upon start, a map is randomly generated and </w:t>
+        <w:t xml:space="preserve">Upon start, a map is randomly generated and </w:t>
       </w:r>
       <w:r>
         <w:rPr>
@@ -526,11 +540,177 @@
     </w:p>
     <w:p>
       <w:pPr>
+        <w:rPr>
+          <w:rFonts w:ascii="Courier New" w:hAnsi="Courier New" w:cs="Courier New"/>
+        </w:rPr>
+      </w:pPr>
+    </w:p>
+    <w:p>
+      <w:pPr>
+        <w:rPr>
+          <w:rFonts w:ascii="Courier New" w:hAnsi="Courier New" w:cs="Courier New"/>
+        </w:rPr>
+      </w:pPr>
+    </w:p>
+    <w:p>
+      <w:pPr>
+        <w:rPr>
+          <w:rFonts w:ascii="Courier New" w:hAnsi="Courier New" w:cs="Courier New"/>
+        </w:rPr>
+      </w:pPr>
+      <w:r>
+        <w:rPr>
+          <w:rFonts w:ascii="Courier New" w:hAnsi="Courier New" w:cs="Courier New"/>
+          <w:b/>
+        </w:rPr>
+        <w:t xml:space="preserve">Patterns used: </w:t>
+      </w:r>
+    </w:p>
+    <w:p>
+      <w:pPr>
         <w:ind w:left="720"/>
         <w:rPr>
           <w:rFonts w:ascii="Courier New" w:hAnsi="Courier New" w:cs="Courier New"/>
         </w:rPr>
       </w:pPr>
+      <w:r>
+        <w:rPr>
+          <w:rFonts w:ascii="Courier New" w:hAnsi="Courier New" w:cs="Courier New"/>
+        </w:rPr>
+        <w:t>For my area of the project</w:t>
+      </w:r>
+      <w:r>
+        <w:rPr>
+          <w:rFonts w:ascii="Courier New" w:hAnsi="Courier New" w:cs="Courier New"/>
+        </w:rPr>
+        <w:t xml:space="preserve"> my main goal in using my patterns and structuring my code was to attempt to keep it </w:t>
+      </w:r>
+      <w:r>
+        <w:rPr>
+          <w:rFonts w:ascii="Courier New" w:hAnsi="Courier New" w:cs="Courier New"/>
+        </w:rPr>
+        <w:t>as streamline as possible. While my code wasn’t strictly any one pattern, was rather a blend of the ideas of</w:t>
+      </w:r>
+      <w:r>
+        <w:rPr>
+          <w:rFonts w:ascii="Courier New" w:hAnsi="Courier New" w:cs="Courier New"/>
+        </w:rPr>
+        <w:t xml:space="preserve"> involved with the</w:t>
+      </w:r>
+      <w:r>
+        <w:rPr>
+          <w:rFonts w:ascii="Courier New" w:hAnsi="Courier New" w:cs="Courier New"/>
+        </w:rPr>
+        <w:t xml:space="preserve"> Strategy</w:t>
+      </w:r>
+      <w:r>
+        <w:rPr>
+          <w:rFonts w:ascii="Courier New" w:hAnsi="Courier New" w:cs="Courier New"/>
+        </w:rPr>
+        <w:t xml:space="preserve"> and Factory</w:t>
+      </w:r>
+      <w:r>
+        <w:rPr>
+          <w:rFonts w:ascii="Courier New" w:hAnsi="Courier New" w:cs="Courier New"/>
+        </w:rPr>
+        <w:t xml:space="preserve"> Pattern</w:t>
+      </w:r>
+      <w:r>
+        <w:rPr>
+          <w:rFonts w:ascii="Courier New" w:hAnsi="Courier New" w:cs="Courier New"/>
+        </w:rPr>
+        <w:t>s</w:t>
+      </w:r>
+      <w:r>
+        <w:rPr>
+          <w:rFonts w:ascii="Courier New" w:hAnsi="Courier New" w:cs="Courier New"/>
+        </w:rPr>
+        <w:t xml:space="preserve"> as well as attempting to refactor my code as much as possible to reduce code smells </w:t>
+      </w:r>
+      <w:r>
+        <w:rPr>
+          <w:rFonts w:ascii="Courier New" w:hAnsi="Courier New" w:cs="Courier New"/>
+        </w:rPr>
+        <w:t>to a minimum. The goal being to attempt to create complex structures</w:t>
+      </w:r>
+      <w:r>
+        <w:rPr>
+          <w:rFonts w:ascii="Courier New" w:hAnsi="Courier New" w:cs="Courier New"/>
+        </w:rPr>
+        <w:t xml:space="preserve"> with the ability of these objects to interact with each other with as few classes as possible, an example of</w:t>
+      </w:r>
+      <w:r>
+        <w:rPr>
+          <w:rFonts w:ascii="Courier New" w:hAnsi="Courier New" w:cs="Courier New"/>
+        </w:rPr>
+        <w:t xml:space="preserve"> this can be seen throughout the way my objects are constructed such as in the </w:t>
+      </w:r>
+      <w:r>
+        <w:rPr>
+          <w:rFonts w:ascii="Courier New" w:hAnsi="Courier New" w:cs="Courier New"/>
+        </w:rPr>
+        <w:t xml:space="preserve">idea behind my Item classes, where rather than having an explosion of subclass for each item and item type there are changes in the data </w:t>
+      </w:r>
+      <w:r>
+        <w:rPr>
+          <w:rFonts w:ascii="Courier New" w:hAnsi="Courier New" w:cs="Courier New"/>
+        </w:rPr>
+        <w:t>of the higher level classes depending on the type of object that is wanted.</w:t>
+      </w:r>
+      <w:r>
+        <w:rPr>
+          <w:rFonts w:ascii="Courier New" w:hAnsi="Courier New" w:cs="Courier New"/>
+        </w:rPr>
+        <w:t xml:space="preserve"> </w:t>
+      </w:r>
+      <w:r>
+        <w:rPr>
+          <w:rFonts w:ascii="Courier New" w:hAnsi="Courier New" w:cs="Courier New"/>
+        </w:rPr>
+        <w:t xml:space="preserve">It’s from these over-complications on </w:t>
+      </w:r>
+      <w:r>
+        <w:rPr>
+          <w:rFonts w:ascii="Courier New" w:hAnsi="Courier New" w:cs="Courier New"/>
+        </w:rPr>
+        <w:t>in other areas</w:t>
+      </w:r>
+      <w:r>
+        <w:rPr>
+          <w:rFonts w:ascii="Courier New" w:hAnsi="Courier New" w:cs="Courier New"/>
+        </w:rPr>
+        <w:t xml:space="preserve"> of the project which gave me a lot of hassle later on when I began combining our code and developing the system to run the game. </w:t>
+      </w:r>
+      <w:r>
+        <w:rPr>
+          <w:rFonts w:ascii="Courier New" w:hAnsi="Courier New" w:cs="Courier New"/>
+        </w:rPr>
+        <w:t xml:space="preserve">This caused me </w:t>
+      </w:r>
+      <w:r>
+        <w:rPr>
+          <w:rFonts w:ascii="Courier New" w:hAnsi="Courier New" w:cs="Courier New"/>
+        </w:rPr>
+        <w:t xml:space="preserve">to re-write and re-develop other </w:t>
+      </w:r>
+      <w:r>
+        <w:rPr>
+          <w:rFonts w:ascii="Courier New" w:hAnsi="Courier New" w:cs="Courier New"/>
+        </w:rPr>
+        <w:t>code because I simply could follow the extreme method parameters, explosion of classes, and other code</w:t>
+      </w:r>
+      <w:r>
+        <w:rPr>
+          <w:rFonts w:ascii="Courier New" w:hAnsi="Courier New" w:cs="Courier New"/>
+        </w:rPr>
+        <w:t>-</w:t>
+      </w:r>
+      <w:r>
+        <w:rPr>
+          <w:rFonts w:ascii="Courier New" w:hAnsi="Courier New" w:cs="Courier New"/>
+        </w:rPr>
+        <w:t>smells.</w:t>
+      </w:r>
     </w:p>
     <w:p>
       <w:pPr>
@@ -550,309 +730,75 @@
     </w:p>
     <w:p>
       <w:pPr>
-        <w:rPr>
-          <w:rFonts w:ascii="Courier New" w:hAnsi="Courier New" w:cs="Courier New"/>
-        </w:rPr>
-      </w:pPr>
-    </w:p>
-    <w:p>
-      <w:pPr>
-        <w:rPr>
-          <w:rFonts w:ascii="Courier New" w:hAnsi="Courier New" w:cs="Courier New"/>
-        </w:rPr>
-      </w:pPr>
-    </w:p>
-    <w:p>
-      <w:pPr>
-        <w:rPr>
-          <w:rFonts w:ascii="Courier New" w:hAnsi="Courier New" w:cs="Courier New"/>
-        </w:rPr>
-      </w:pPr>
-      <w:r>
-        <w:rPr>
-          <w:rFonts w:ascii="Courier New" w:hAnsi="Courier New" w:cs="Courier New"/>
-          <w:b/>
-        </w:rPr>
-        <w:t xml:space="preserve">Patterns used: </w:t>
-      </w:r>
-      <w:r>
-        <w:rPr>
-          <w:rFonts w:ascii="Courier New" w:hAnsi="Courier New" w:cs="Courier New"/>
-        </w:rPr>
-        <w:t xml:space="preserve">(Missing Turners, as of Monday @ 9:27 pm he has yet to </w:t>
-      </w:r>
-    </w:p>
-    <w:p>
-      <w:pPr>
-        <w:ind w:firstLine="720"/>
-        <w:rPr>
-          <w:rFonts w:ascii="Courier New" w:hAnsi="Courier New" w:cs="Courier New"/>
-        </w:rPr>
-      </w:pPr>
-      <w:proofErr w:type="gramStart"/>
-      <w:r>
-        <w:rPr>
-          <w:rFonts w:ascii="Courier New" w:hAnsi="Courier New" w:cs="Courier New"/>
-        </w:rPr>
-        <w:t>email</w:t>
-      </w:r>
-      <w:proofErr w:type="gramEnd"/>
-      <w:r>
-        <w:rPr>
-          <w:rFonts w:ascii="Courier New" w:hAnsi="Courier New" w:cs="Courier New"/>
-        </w:rPr>
-        <w:t xml:space="preserve"> me the rest of his files, documentation and </w:t>
-      </w:r>
-      <w:proofErr w:type="spellStart"/>
-      <w:r>
-        <w:rPr>
-          <w:rFonts w:ascii="Courier New" w:hAnsi="Courier New" w:cs="Courier New"/>
-        </w:rPr>
-        <w:t>uml</w:t>
-      </w:r>
-      <w:proofErr w:type="spellEnd"/>
-      <w:r>
-        <w:rPr>
-          <w:rFonts w:ascii="Courier New" w:hAnsi="Courier New" w:cs="Courier New"/>
-        </w:rPr>
-        <w:t>).</w:t>
-      </w:r>
-    </w:p>
-    <w:p>
-      <w:pPr>
         <w:ind w:left="720"/>
         <w:rPr>
           <w:rFonts w:ascii="Courier New" w:hAnsi="Courier New" w:cs="Courier New"/>
         </w:rPr>
       </w:pPr>
-      <w:r>
-        <w:rPr>
-          <w:rFonts w:ascii="Courier New" w:hAnsi="Courier New" w:cs="Courier New"/>
-        </w:rPr>
-        <w:t>For my area of the project</w:t>
-      </w:r>
-      <w:r>
-        <w:rPr>
-          <w:rFonts w:ascii="Courier New" w:hAnsi="Courier New" w:cs="Courier New"/>
-        </w:rPr>
-        <w:t xml:space="preserve"> my main goal in using my patterns and structuring my code was to attempt to keep it </w:t>
-      </w:r>
-      <w:r>
-        <w:rPr>
-          <w:rFonts w:ascii="Courier New" w:hAnsi="Courier New" w:cs="Courier New"/>
-        </w:rPr>
-        <w:t>as streamline as possible. While my code wasn’t strictly any one pattern, was rather a blend of the ideas of</w:t>
-      </w:r>
-      <w:r>
-        <w:rPr>
-          <w:rFonts w:ascii="Courier New" w:hAnsi="Courier New" w:cs="Courier New"/>
-        </w:rPr>
-        <w:t xml:space="preserve"> involved with the</w:t>
-      </w:r>
-      <w:r>
-        <w:rPr>
-          <w:rFonts w:ascii="Courier New" w:hAnsi="Courier New" w:cs="Courier New"/>
-        </w:rPr>
-        <w:t xml:space="preserve"> Strategy</w:t>
-      </w:r>
-      <w:r>
-        <w:rPr>
-          <w:rFonts w:ascii="Courier New" w:hAnsi="Courier New" w:cs="Courier New"/>
-        </w:rPr>
-        <w:t xml:space="preserve"> and Factory</w:t>
-      </w:r>
-      <w:r>
-        <w:rPr>
-          <w:rFonts w:ascii="Courier New" w:hAnsi="Courier New" w:cs="Courier New"/>
-        </w:rPr>
-        <w:t xml:space="preserve"> Pattern</w:t>
-      </w:r>
-      <w:r>
-        <w:rPr>
-          <w:rFonts w:ascii="Courier New" w:hAnsi="Courier New" w:cs="Courier New"/>
-        </w:rPr>
-        <w:t>s</w:t>
-      </w:r>
-      <w:r>
-        <w:rPr>
-          <w:rFonts w:ascii="Courier New" w:hAnsi="Courier New" w:cs="Courier New"/>
-        </w:rPr>
-        <w:t xml:space="preserve"> as well as attempting to refactor my code as much as possible to reduce code smells </w:t>
-      </w:r>
-      <w:r>
-        <w:rPr>
-          <w:rFonts w:ascii="Courier New" w:hAnsi="Courier New" w:cs="Courier New"/>
-        </w:rPr>
-        <w:t>to a minimum. The goal being to attempt to create complex structures</w:t>
-      </w:r>
-      <w:r>
-        <w:rPr>
-          <w:rFonts w:ascii="Courier New" w:hAnsi="Courier New" w:cs="Courier New"/>
-        </w:rPr>
-        <w:t xml:space="preserve"> with the ability of these objects to interact with each other with as few classes as possible, an example of</w:t>
-      </w:r>
-      <w:r>
-        <w:rPr>
-          <w:rFonts w:ascii="Courier New" w:hAnsi="Courier New" w:cs="Courier New"/>
-        </w:rPr>
-        <w:t xml:space="preserve"> this can be seen throughout the way my objects are constructed such as in the </w:t>
-      </w:r>
-      <w:r>
-        <w:rPr>
-          <w:rFonts w:ascii="Courier New" w:hAnsi="Courier New" w:cs="Courier New"/>
-        </w:rPr>
-        <w:t xml:space="preserve">idea behind my Item classes, where rather than having an explosion of subclass for each item and item type there are changes in the data </w:t>
-      </w:r>
-      <w:r>
-        <w:rPr>
-          <w:rFonts w:ascii="Courier New" w:hAnsi="Courier New" w:cs="Courier New"/>
-        </w:rPr>
-        <w:t>of the higher level classes depending on the type of object that is wanted.</w:t>
-      </w:r>
-      <w:r>
-        <w:rPr>
-          <w:rFonts w:ascii="Courier New" w:hAnsi="Courier New" w:cs="Courier New"/>
-        </w:rPr>
-        <w:t xml:space="preserve"> </w:t>
-      </w:r>
-      <w:r>
-        <w:rPr>
-          <w:rFonts w:ascii="Courier New" w:hAnsi="Courier New" w:cs="Courier New"/>
-        </w:rPr>
-        <w:t xml:space="preserve">It’s from these over-complications on Turner’s side of the project which gave me a lot of hassle later on when I began combining our code and developing the system to run the game. </w:t>
-      </w:r>
-      <w:r>
-        <w:rPr>
-          <w:rFonts w:ascii="Courier New" w:hAnsi="Courier New" w:cs="Courier New"/>
-        </w:rPr>
-        <w:t xml:space="preserve">This caused me to re-write and develop much of his code because I simply could follow the extreme method parameters, explosion of classes, and other </w:t>
-      </w:r>
-      <w:proofErr w:type="spellStart"/>
-      <w:r>
-        <w:rPr>
-          <w:rFonts w:ascii="Courier New" w:hAnsi="Courier New" w:cs="Courier New"/>
-        </w:rPr>
-        <w:t>codesmells</w:t>
-      </w:r>
-      <w:proofErr w:type="spellEnd"/>
-      <w:r>
-        <w:rPr>
-          <w:rFonts w:ascii="Courier New" w:hAnsi="Courier New" w:cs="Courier New"/>
-        </w:rPr>
-        <w:t>.</w:t>
-      </w:r>
-    </w:p>
-    <w:p>
-      <w:pPr>
-        <w:ind w:left="720"/>
-        <w:rPr>
-          <w:rFonts w:ascii="Courier New" w:hAnsi="Courier New" w:cs="Courier New"/>
-        </w:rPr>
-      </w:pPr>
-    </w:p>
-    <w:p>
-      <w:pPr>
-        <w:ind w:left="720"/>
-        <w:rPr>
-          <w:rFonts w:ascii="Courier New" w:hAnsi="Courier New" w:cs="Courier New"/>
-        </w:rPr>
-      </w:pPr>
-      <w:r>
-        <w:rPr>
-          <w:rFonts w:ascii="Courier New" w:hAnsi="Courier New" w:cs="Courier New"/>
-        </w:rPr>
-        <w:t xml:space="preserve">UML included in later pages* </w:t>
-      </w:r>
-    </w:p>
-    <w:p>
-      <w:pPr>
-        <w:ind w:left="720"/>
-        <w:rPr>
-          <w:rFonts w:ascii="Courier New" w:hAnsi="Courier New" w:cs="Courier New"/>
-        </w:rPr>
-      </w:pPr>
-    </w:p>
-    <w:p>
-      <w:pPr>
-        <w:ind w:left="720"/>
-        <w:rPr>
-          <w:rFonts w:ascii="Courier New" w:hAnsi="Courier New" w:cs="Courier New"/>
-        </w:rPr>
-      </w:pPr>
-    </w:p>
-    <w:p>
-      <w:pPr>
-        <w:ind w:left="720"/>
-        <w:rPr>
-          <w:rFonts w:ascii="Courier New" w:hAnsi="Courier New" w:cs="Courier New"/>
-        </w:rPr>
-      </w:pPr>
-    </w:p>
-    <w:p>
-      <w:pPr>
-        <w:ind w:left="720"/>
-        <w:rPr>
-          <w:rFonts w:ascii="Courier New" w:hAnsi="Courier New" w:cs="Courier New"/>
-        </w:rPr>
-      </w:pPr>
-    </w:p>
-    <w:p>
-      <w:pPr>
-        <w:ind w:left="720"/>
-        <w:rPr>
-          <w:rFonts w:ascii="Courier New" w:hAnsi="Courier New" w:cs="Courier New"/>
-        </w:rPr>
-      </w:pPr>
-    </w:p>
-    <w:p>
-      <w:pPr>
-        <w:ind w:left="720"/>
-        <w:rPr>
-          <w:rFonts w:ascii="Courier New" w:hAnsi="Courier New" w:cs="Courier New"/>
-        </w:rPr>
-      </w:pPr>
-    </w:p>
-    <w:p>
-      <w:pPr>
-        <w:ind w:left="720"/>
-        <w:rPr>
-          <w:rFonts w:ascii="Courier New" w:hAnsi="Courier New" w:cs="Courier New"/>
-        </w:rPr>
-      </w:pPr>
-    </w:p>
-    <w:p>
-      <w:pPr>
-        <w:ind w:left="720"/>
-        <w:rPr>
-          <w:rFonts w:ascii="Courier New" w:hAnsi="Courier New" w:cs="Courier New"/>
-        </w:rPr>
-      </w:pPr>
-      <w:r>
-        <w:rPr>
-          <w:rFonts w:ascii="Courier New" w:hAnsi="Courier New" w:cs="Courier New"/>
-        </w:rPr>
-        <w:t>*</w:t>
-      </w:r>
       <w:bookmarkStart w:id="0" w:name="_GoBack"/>
       <w:bookmarkEnd w:id="0"/>
-      <w:r>
-        <w:rPr>
-          <w:rFonts w:ascii="Courier New" w:hAnsi="Courier New" w:cs="Courier New"/>
-        </w:rPr>
-        <w:t xml:space="preserve">(developed fully in my best ability by the code I have received </w:t>
-      </w:r>
-      <w:r>
-        <w:rPr>
-          <w:rFonts w:ascii="Courier New" w:hAnsi="Courier New" w:cs="Courier New"/>
-        </w:rPr>
-        <w:t>and made as Turner has not sent me UML and instead, I have interpreted his code myself.)</w:t>
-      </w:r>
-      <w:r>
-        <w:rPr>
-          <w:rFonts w:ascii="Courier New" w:hAnsi="Courier New" w:cs="Courier New"/>
-        </w:rPr>
-        <w:t xml:space="preserve"> </w:t>
-      </w:r>
+    </w:p>
+    <w:p>
+      <w:pPr>
+        <w:ind w:left="720"/>
+        <w:rPr>
+          <w:rFonts w:ascii="Courier New" w:hAnsi="Courier New" w:cs="Courier New"/>
+        </w:rPr>
+      </w:pPr>
+      <w:r>
+        <w:rPr>
+          <w:rFonts w:ascii="Courier New" w:hAnsi="Courier New" w:cs="Courier New"/>
+        </w:rPr>
+        <w:t xml:space="preserve">UML included in later pages* </w:t>
+      </w:r>
+    </w:p>
+    <w:p>
+      <w:pPr>
+        <w:ind w:left="720"/>
+        <w:rPr>
+          <w:rFonts w:ascii="Courier New" w:hAnsi="Courier New" w:cs="Courier New"/>
+        </w:rPr>
+      </w:pPr>
+    </w:p>
+    <w:p>
+      <w:pPr>
+        <w:ind w:left="720"/>
+        <w:rPr>
+          <w:rFonts w:ascii="Courier New" w:hAnsi="Courier New" w:cs="Courier New"/>
+        </w:rPr>
+      </w:pPr>
+    </w:p>
+    <w:p>
+      <w:pPr>
+        <w:ind w:left="720"/>
+        <w:rPr>
+          <w:rFonts w:ascii="Courier New" w:hAnsi="Courier New" w:cs="Courier New"/>
+        </w:rPr>
+      </w:pPr>
+    </w:p>
+    <w:p>
+      <w:pPr>
+        <w:ind w:left="720"/>
+        <w:rPr>
+          <w:rFonts w:ascii="Courier New" w:hAnsi="Courier New" w:cs="Courier New"/>
+        </w:rPr>
+      </w:pPr>
+    </w:p>
+    <w:p>
+      <w:pPr>
+        <w:ind w:left="720"/>
+        <w:rPr>
+          <w:rFonts w:ascii="Courier New" w:hAnsi="Courier New" w:cs="Courier New"/>
+        </w:rPr>
+      </w:pPr>
+    </w:p>
+    <w:p>
+      <w:pPr>
+        <w:ind w:left="720"/>
+        <w:rPr>
+          <w:rFonts w:ascii="Courier New" w:hAnsi="Courier New" w:cs="Courier New"/>
+        </w:rPr>
+      </w:pPr>
     </w:p>
     <w:sectPr>
       <w:pgSz w:w="12240" w:h="15840"/>
@@ -1127,6 +1073,33 @@
     <w:uiPriority w:val="99"/>
     <w:rsid w:val="00F81F49"/>
   </w:style>
+  <w:style w:type="paragraph" w:styleId="BalloonText">
+    <w:name w:val="Balloon Text"/>
+    <w:basedOn w:val="Normal"/>
+    <w:link w:val="BalloonTextChar"/>
+    <w:uiPriority w:val="99"/>
+    <w:semiHidden/>
+    <w:unhideWhenUsed/>
+    <w:rsid w:val="00B351D9"/>
+    <w:rPr>
+      <w:rFonts w:ascii="Tahoma" w:hAnsi="Tahoma" w:cs="Tahoma"/>
+      <w:sz w:val="16"/>
+      <w:szCs w:val="16"/>
+    </w:rPr>
+  </w:style>
+  <w:style w:type="character" w:customStyle="1" w:styleId="BalloonTextChar">
+    <w:name w:val="Balloon Text Char"/>
+    <w:basedOn w:val="DefaultParagraphFont"/>
+    <w:link w:val="BalloonText"/>
+    <w:uiPriority w:val="99"/>
+    <w:semiHidden/>
+    <w:rsid w:val="00B351D9"/>
+    <w:rPr>
+      <w:rFonts w:ascii="Tahoma" w:hAnsi="Tahoma" w:cs="Tahoma"/>
+      <w:sz w:val="16"/>
+      <w:szCs w:val="16"/>
+    </w:rPr>
+  </w:style>
 </w:styles>
 </file>
 
@@ -1354,6 +1327,33 @@
     <w:link w:val="Footer"/>
     <w:uiPriority w:val="99"/>
     <w:rsid w:val="00F81F49"/>
+  </w:style>
+  <w:style w:type="paragraph" w:styleId="BalloonText">
+    <w:name w:val="Balloon Text"/>
+    <w:basedOn w:val="Normal"/>
+    <w:link w:val="BalloonTextChar"/>
+    <w:uiPriority w:val="99"/>
+    <w:semiHidden/>
+    <w:unhideWhenUsed/>
+    <w:rsid w:val="00B351D9"/>
+    <w:rPr>
+      <w:rFonts w:ascii="Tahoma" w:hAnsi="Tahoma" w:cs="Tahoma"/>
+      <w:sz w:val="16"/>
+      <w:szCs w:val="16"/>
+    </w:rPr>
+  </w:style>
+  <w:style w:type="character" w:customStyle="1" w:styleId="BalloonTextChar">
+    <w:name w:val="Balloon Text Char"/>
+    <w:basedOn w:val="DefaultParagraphFont"/>
+    <w:link w:val="BalloonText"/>
+    <w:uiPriority w:val="99"/>
+    <w:semiHidden/>
+    <w:rsid w:val="00B351D9"/>
+    <w:rPr>
+      <w:rFonts w:ascii="Tahoma" w:hAnsi="Tahoma" w:cs="Tahoma"/>
+      <w:sz w:val="16"/>
+      <w:szCs w:val="16"/>
+    </w:rPr>
   </w:style>
 </w:styles>
 </file>

</xml_diff>